<commit_message>
SVM stuff and lit review
</commit_message>
<xml_diff>
--- a/Case 4 Customer Retention.docx
+++ b/Case 4 Customer Retention.docx
@@ -70,6 +70,10 @@
     <w:p>
       <w:pPr>
         <w:pStyle w:val="FirstParagraph"/>
+        <w:rPr>
+          <w:i/>
+          <w:iCs/>
+        </w:rPr>
       </w:pPr>
       <w:r>
         <w:rPr>
@@ -81,6 +85,51 @@
     </w:p>
     <w:p>
       <w:pPr>
+        <w:pStyle w:val="BodyText"/>
+        <w:jc w:val="both"/>
+      </w:pPr>
+      <w:r>
+        <w:t xml:space="preserve">The research we found evaluates ten machine-learning models, including Support Vector Machines (SVM) and Random Forest, to assess their effectiveness in predicting customer churn. The results </w:t>
+      </w:r>
+      <w:r>
+        <w:t>show</w:t>
+      </w:r>
+      <w:r>
+        <w:t xml:space="preserve"> significant differences in performance among these models. Random Forest achieved the highest accuracy at approximately 96%, </w:t>
+      </w:r>
+      <w:r>
+        <w:t>showing how good it is at</w:t>
+      </w:r>
+      <w:r>
+        <w:t xml:space="preserve"> handling complex datasets. SVM also performed well, with an accuracy rate of around 94%, making it a strong candidate for churn prediction. </w:t>
+      </w:r>
+      <w:r>
+        <w:t>S</w:t>
+      </w:r>
+      <w:r>
+        <w:t xml:space="preserve">impler models like Logistic Regression showed lower accuracy, around 86%, suggesting limitations in capturing </w:t>
+      </w:r>
+      <w:r>
+        <w:t>complex</w:t>
+      </w:r>
+      <w:r>
+        <w:t xml:space="preserve"> relationships within the data. These findings emphasize the importance of selecting appropriate models based on the complexity of the problem and the nature of the dataset.</w:t>
+      </w:r>
+    </w:p>
+    <w:p>
+      <w:pPr>
+        <w:pStyle w:val="BodyText"/>
+        <w:jc w:val="both"/>
+      </w:pPr>
+      <w:r>
+        <w:t xml:space="preserve">Link </w:t>
+      </w:r>
+      <w:r>
+        <w:t>https://thesai.org/Publications/ViewPaper?Volume=9&amp;Issue=2&amp;Code=ijacsa&amp;SerialNo=38</w:t>
+      </w:r>
+    </w:p>
+    <w:p>
+      <w:pPr>
         <w:pStyle w:val="Heading1"/>
       </w:pPr>
       <w:bookmarkStart w:id="3" w:name="methods"/>
@@ -122,15 +171,69 @@
       <w:bookmarkStart w:id="5" w:name="svm"/>
       <w:bookmarkEnd w:id="4"/>
       <w:r>
+        <w:lastRenderedPageBreak/>
         <w:t>SVM</w:t>
       </w:r>
+      <w:r>
+        <w:t xml:space="preserve"> – double check model</w:t>
+      </w:r>
     </w:p>
     <w:p>
       <w:pPr>
         <w:pStyle w:val="Heading2"/>
+        <w:jc w:val="both"/>
+        <w:rPr>
+          <w:rFonts w:asciiTheme="minorHAnsi" w:eastAsiaTheme="minorHAnsi" w:hAnsiTheme="minorHAnsi" w:cstheme="minorBidi"/>
+          <w:b w:val="0"/>
+          <w:bCs w:val="0"/>
+          <w:color w:val="auto"/>
+          <w:sz w:val="24"/>
+          <w:szCs w:val="24"/>
+        </w:rPr>
       </w:pPr>
       <w:bookmarkStart w:id="6" w:name="decision-trees"/>
       <w:bookmarkEnd w:id="5"/>
+      <w:r>
+        <w:rPr>
+          <w:rFonts w:asciiTheme="minorHAnsi" w:eastAsiaTheme="minorHAnsi" w:hAnsiTheme="minorHAnsi" w:cstheme="minorBidi"/>
+          <w:b w:val="0"/>
+          <w:bCs w:val="0"/>
+          <w:color w:val="auto"/>
+          <w:sz w:val="24"/>
+          <w:szCs w:val="24"/>
+        </w:rPr>
+        <w:t>Our SVM model was trained using a radial basis function (RBF) kernel, with hyperparameters tuned over a range of values for gamma (0.01 to 0.1) and cost (0.1 to 1). The optimal parameters identified were gamma = 0.1 and cost = 0.6, which were used to train the final model. The model resulted in 123 support vectors, with a balanced representation from both classes.</w:t>
+      </w:r>
+    </w:p>
+    <w:p>
+      <w:pPr>
+        <w:pStyle w:val="Heading2"/>
+        <w:jc w:val="both"/>
+        <w:rPr>
+          <w:rFonts w:asciiTheme="minorHAnsi" w:eastAsiaTheme="minorHAnsi" w:hAnsiTheme="minorHAnsi" w:cstheme="minorBidi"/>
+          <w:b w:val="0"/>
+          <w:bCs w:val="0"/>
+          <w:color w:val="auto"/>
+          <w:sz w:val="24"/>
+          <w:szCs w:val="24"/>
+        </w:rPr>
+      </w:pPr>
+      <w:r>
+        <w:rPr>
+          <w:rFonts w:asciiTheme="minorHAnsi" w:eastAsiaTheme="minorHAnsi" w:hAnsiTheme="minorHAnsi" w:cstheme="minorBidi"/>
+          <w:b w:val="0"/>
+          <w:bCs w:val="0"/>
+          <w:color w:val="auto"/>
+          <w:sz w:val="24"/>
+          <w:szCs w:val="24"/>
+        </w:rPr>
+        <w:t>Model performance was evaluated using a confusion matrix and the mean average precision (MAP). The confusion matrix revealed that the model correctly classified 76 observations (37 from class 0 and 39 from class 1) while misclassifying 22 instances. However, the MAP score was low at 0.0017, suggesting that the model faced challenges in ranking and predicting outcomes effectively.</w:t>
+      </w:r>
+    </w:p>
+    <w:p>
+      <w:pPr>
+        <w:pStyle w:val="Heading2"/>
+      </w:pPr>
     </w:p>
     <w:p>
       <w:pPr>
@@ -173,7 +276,6 @@
       <w:bookmarkEnd w:id="3"/>
       <w:bookmarkEnd w:id="7"/>
       <w:r>
-        <w:lastRenderedPageBreak/>
         <w:t>Data</w:t>
       </w:r>
     </w:p>
@@ -196,6 +298,7 @@
     <w:p>
       <w:pPr>
         <w:pStyle w:val="BodyText"/>
+        <w:jc w:val="both"/>
       </w:pPr>
       <w:r>
         <w:t xml:space="preserve">Our dataset included 15 variables and 500 observations, with no missing values or NA's. While we observed a number of zeroes, these were correlated with the acquisition column, which indicates whether a prospect was acquired. As part of the data cleaning process, we looked into the correlations </w:t>
@@ -211,87 +314,7 @@
           <w:i/>
           <w:iCs/>
         </w:rPr>
-        <w:t xml:space="preserve">customer, duration, profit, </w:t>
-      </w:r>
-      <w:proofErr w:type="spellStart"/>
-      <w:r>
-        <w:rPr>
-          <w:i/>
-          <w:iCs/>
-        </w:rPr>
-        <w:t>ret_exp</w:t>
-      </w:r>
-      <w:proofErr w:type="spellEnd"/>
-      <w:r>
-        <w:rPr>
-          <w:i/>
-          <w:iCs/>
-        </w:rPr>
-        <w:t xml:space="preserve">, </w:t>
-      </w:r>
-      <w:proofErr w:type="spellStart"/>
-      <w:r>
-        <w:rPr>
-          <w:i/>
-          <w:iCs/>
-        </w:rPr>
-        <w:t>ret_exp_sq</w:t>
-      </w:r>
-      <w:proofErr w:type="spellEnd"/>
-      <w:r>
-        <w:rPr>
-          <w:i/>
-          <w:iCs/>
-        </w:rPr>
-        <w:t xml:space="preserve">, </w:t>
-      </w:r>
-      <w:proofErr w:type="spellStart"/>
-      <w:r>
-        <w:rPr>
-          <w:i/>
-          <w:iCs/>
-        </w:rPr>
-        <w:t>freq</w:t>
-      </w:r>
-      <w:proofErr w:type="spellEnd"/>
-      <w:r>
-        <w:rPr>
-          <w:i/>
-          <w:iCs/>
-        </w:rPr>
-        <w:t xml:space="preserve">, </w:t>
-      </w:r>
-      <w:proofErr w:type="spellStart"/>
-      <w:r>
-        <w:rPr>
-          <w:i/>
-          <w:iCs/>
-        </w:rPr>
-        <w:t>freq_sq</w:t>
-      </w:r>
-      <w:proofErr w:type="spellEnd"/>
-      <w:r>
-        <w:rPr>
-          <w:i/>
-          <w:iCs/>
-        </w:rPr>
-        <w:t xml:space="preserve">, </w:t>
-      </w:r>
-      <w:proofErr w:type="spellStart"/>
-      <w:r>
-        <w:rPr>
-          <w:i/>
-          <w:iCs/>
-        </w:rPr>
-        <w:t>crossbuy</w:t>
-      </w:r>
-      <w:proofErr w:type="spellEnd"/>
-      <w:r>
-        <w:rPr>
-          <w:i/>
-          <w:iCs/>
-        </w:rPr>
-        <w:t>, and sow</w:t>
+        <w:t>customer, duration, profit, ret_exp, ret_exp_sq, freq, freq_sq, crossbuy, and sow</w:t>
       </w:r>
       <w:r>
         <w:t>. No additional data cleaning was necessary.</w:t>
@@ -302,15 +325,11 @@
         <w:pStyle w:val="Heading2"/>
       </w:pPr>
       <w:r>
+        <w:lastRenderedPageBreak/>
         <w:t>Correlation</w:t>
       </w:r>
-    </w:p>
-    <w:p>
-      <w:pPr>
-        <w:pStyle w:val="BodyText"/>
-      </w:pPr>
-      <w:r>
-        <w:t>Talk about the variables that we removed for this analysis</w:t>
+      <w:r>
+        <w:t xml:space="preserve"> Plot</w:t>
       </w:r>
     </w:p>
     <w:p>
@@ -319,6 +338,9 @@
         <w:jc w:val="center"/>
       </w:pPr>
       <w:r>
+        <w:rPr>
+          <w:noProof/>
+        </w:rPr>
         <w:drawing>
           <wp:inline distT="0" distB="0" distL="0" distR="0" wp14:anchorId="2C71B907" wp14:editId="28515B4F">
             <wp:extent cx="3457575" cy="3139545"/>
@@ -379,6 +401,10 @@
     <w:p>
       <w:pPr>
         <w:pStyle w:val="FirstParagraph"/>
+        <w:rPr>
+          <w:i/>
+          <w:iCs/>
+        </w:rPr>
       </w:pPr>
       <w:r>
         <w:rPr>
@@ -387,6 +413,211 @@
         </w:rPr>
         <w:t>Presents and discusses the results from model(s). Discusses relationships between covariates and response, if possible, and provides deep insights behind relationships in the context of the application.</w:t>
       </w:r>
+    </w:p>
+    <w:p>
+      <w:pPr>
+        <w:pStyle w:val="BodyText"/>
+      </w:pPr>
+      <w:r>
+        <w:t xml:space="preserve">**Should we add a table with the MAP for each model?** </w:t>
+      </w:r>
+    </w:p>
+    <w:p>
+      <w:pPr>
+        <w:pStyle w:val="BodyText"/>
+      </w:pPr>
+      <w:r>
+        <w:t xml:space="preserve">Evaluate models – SVM sucked OR I did it wrong </w:t>
+      </w:r>
+    </w:p>
+    <w:tbl>
+      <w:tblPr>
+        <w:tblStyle w:val="TableGrid"/>
+        <w:tblW w:w="0" w:type="auto"/>
+        <w:tblLook w:val="04A0" w:firstRow="1" w:lastRow="0" w:firstColumn="1" w:lastColumn="0" w:noHBand="0" w:noVBand="1"/>
+      </w:tblPr>
+      <w:tblGrid>
+        <w:gridCol w:w="2200"/>
+        <w:gridCol w:w="2249"/>
+        <w:gridCol w:w="1949"/>
+        <w:gridCol w:w="1949"/>
+        <w:gridCol w:w="1949"/>
+      </w:tblGrid>
+      <w:tr>
+        <w:tc>
+          <w:tcPr>
+            <w:tcW w:w="2200" w:type="dxa"/>
+          </w:tcPr>
+          <w:p>
+            <w:pPr>
+              <w:pStyle w:val="BodyText"/>
+              <w:rPr>
+                <w:b/>
+                <w:bCs/>
+              </w:rPr>
+            </w:pPr>
+            <w:r>
+              <w:rPr>
+                <w:b/>
+                <w:bCs/>
+              </w:rPr>
+              <w:t>Metric</w:t>
+            </w:r>
+          </w:p>
+        </w:tc>
+        <w:tc>
+          <w:tcPr>
+            <w:tcW w:w="2249" w:type="dxa"/>
+          </w:tcPr>
+          <w:p>
+            <w:pPr>
+              <w:pStyle w:val="BodyText"/>
+              <w:jc w:val="center"/>
+              <w:rPr>
+                <w:b/>
+                <w:bCs/>
+              </w:rPr>
+            </w:pPr>
+            <w:r>
+              <w:rPr>
+                <w:b/>
+                <w:bCs/>
+              </w:rPr>
+              <w:t>Logistic</w:t>
+            </w:r>
+          </w:p>
+        </w:tc>
+        <w:tc>
+          <w:tcPr>
+            <w:tcW w:w="1949" w:type="dxa"/>
+          </w:tcPr>
+          <w:p>
+            <w:pPr>
+              <w:pStyle w:val="BodyText"/>
+              <w:jc w:val="center"/>
+              <w:rPr>
+                <w:b/>
+                <w:bCs/>
+              </w:rPr>
+            </w:pPr>
+            <w:r>
+              <w:rPr>
+                <w:b/>
+                <w:bCs/>
+              </w:rPr>
+              <w:t>SVM</w:t>
+            </w:r>
+          </w:p>
+        </w:tc>
+        <w:tc>
+          <w:tcPr>
+            <w:tcW w:w="1949" w:type="dxa"/>
+          </w:tcPr>
+          <w:p>
+            <w:pPr>
+              <w:pStyle w:val="BodyText"/>
+              <w:jc w:val="center"/>
+              <w:rPr>
+                <w:b/>
+                <w:bCs/>
+              </w:rPr>
+            </w:pPr>
+            <w:r>
+              <w:rPr>
+                <w:b/>
+                <w:bCs/>
+              </w:rPr>
+              <w:t>Random Forest</w:t>
+            </w:r>
+          </w:p>
+        </w:tc>
+        <w:tc>
+          <w:tcPr>
+            <w:tcW w:w="1949" w:type="dxa"/>
+          </w:tcPr>
+          <w:p>
+            <w:pPr>
+              <w:pStyle w:val="BodyText"/>
+              <w:jc w:val="center"/>
+              <w:rPr>
+                <w:b/>
+                <w:bCs/>
+              </w:rPr>
+            </w:pPr>
+            <w:r>
+              <w:rPr>
+                <w:b/>
+                <w:bCs/>
+              </w:rPr>
+              <w:t>Decision Trees</w:t>
+            </w:r>
+          </w:p>
+        </w:tc>
+      </w:tr>
+      <w:tr>
+        <w:tc>
+          <w:tcPr>
+            <w:tcW w:w="2200" w:type="dxa"/>
+          </w:tcPr>
+          <w:p>
+            <w:pPr>
+              <w:pStyle w:val="BodyText"/>
+            </w:pPr>
+            <w:r>
+              <w:t>Mean Average Precision</w:t>
+            </w:r>
+          </w:p>
+        </w:tc>
+        <w:tc>
+          <w:tcPr>
+            <w:tcW w:w="2249" w:type="dxa"/>
+          </w:tcPr>
+          <w:p>
+            <w:pPr>
+              <w:pStyle w:val="BodyText"/>
+            </w:pPr>
+          </w:p>
+        </w:tc>
+        <w:tc>
+          <w:tcPr>
+            <w:tcW w:w="1949" w:type="dxa"/>
+          </w:tcPr>
+          <w:p>
+            <w:pPr>
+              <w:pStyle w:val="BodyText"/>
+              <w:jc w:val="center"/>
+            </w:pPr>
+            <w:r>
+              <w:t>0.0017</w:t>
+            </w:r>
+          </w:p>
+        </w:tc>
+        <w:tc>
+          <w:tcPr>
+            <w:tcW w:w="1949" w:type="dxa"/>
+          </w:tcPr>
+          <w:p>
+            <w:pPr>
+              <w:pStyle w:val="BodyText"/>
+            </w:pPr>
+          </w:p>
+        </w:tc>
+        <w:tc>
+          <w:tcPr>
+            <w:tcW w:w="1949" w:type="dxa"/>
+          </w:tcPr>
+          <w:p>
+            <w:pPr>
+              <w:pStyle w:val="BodyText"/>
+            </w:pPr>
+          </w:p>
+        </w:tc>
+      </w:tr>
+    </w:tbl>
+    <w:p>
+      <w:pPr>
+        <w:pStyle w:val="BodyText"/>
+      </w:pPr>
     </w:p>
     <w:p>
       <w:pPr>
@@ -992,7 +1223,6 @@
   <w:style w:type="character" w:default="1" w:styleId="DefaultParagraphFont">
     <w:name w:val="Default Paragraph Font"/>
     <w:uiPriority w:val="1"/>
-    <w:semiHidden/>
     <w:unhideWhenUsed/>
   </w:style>
   <w:style w:type="table" w:default="1" w:styleId="TableNormal">
@@ -1579,6 +1809,24 @@
       <w:sz w:val="22"/>
       <w:shd w:val="clear" w:color="auto" w:fill="F1F3F5"/>
     </w:rPr>
+  </w:style>
+  <w:style w:type="table" w:styleId="TableGrid">
+    <w:name w:val="Table Grid"/>
+    <w:basedOn w:val="TableNormal"/>
+    <w:rsid w:val="001378B4"/>
+    <w:pPr>
+      <w:spacing w:after="0"/>
+    </w:pPr>
+    <w:tblPr>
+      <w:tblBorders>
+        <w:top w:val="single" w:sz="4" w:space="0" w:color="auto"/>
+        <w:left w:val="single" w:sz="4" w:space="0" w:color="auto"/>
+        <w:bottom w:val="single" w:sz="4" w:space="0" w:color="auto"/>
+        <w:right w:val="single" w:sz="4" w:space="0" w:color="auto"/>
+        <w:insideH w:val="single" w:sz="4" w:space="0" w:color="auto"/>
+        <w:insideV w:val="single" w:sz="4" w:space="0" w:color="auto"/>
+      </w:tblBorders>
+    </w:tblPr>
   </w:style>
 </w:styles>
 </file>

</xml_diff>